<commit_message>
Add Deliverable folder Modified Task7-2.docx
</commit_message>
<xml_diff>
--- a/Document/Tasks/Task7-2.docx
+++ b/Document/Tasks/Task7-2.docx
@@ -149,18 +149,8 @@
           <w:szCs w:val="24"/>
           <w:lang w:val="en-US"/>
         </w:rPr>
-        <w:t>, HTML, Jqery, Css…), cách tạo grid như thế nào (nói sơ</w:t>
-      </w:r>
-      <w:proofErr w:type="gramStart"/>
-      <w:r>
-        <w:rPr>
-          <w:sz w:val="24"/>
-          <w:szCs w:val="24"/>
-          <w:lang w:val="en-US"/>
-        </w:rPr>
-        <w:t>) ?</w:t>
-      </w:r>
-      <w:proofErr w:type="gramEnd"/>
+        <w:t>, HTML, Jqery, Css…), cách tạo grid như thế nào (nói sơ) ?</w:t>
+      </w:r>
     </w:p>
     <w:p>
       <w:pPr>
@@ -233,16 +223,7 @@
           <w:szCs w:val="24"/>
           <w:lang w:val="en-US"/>
         </w:rPr>
-        <w:t xml:space="preserve">phân </w:t>
-      </w:r>
-      <w:proofErr w:type="gramStart"/>
-      <w:r>
-        <w:rPr>
-          <w:sz w:val="24"/>
-          <w:szCs w:val="24"/>
-          <w:lang w:val="en-US"/>
-        </w:rPr>
-        <w:t>trang</w:t>
+        <w:t>phân trang</w:t>
       </w:r>
       <w:r>
         <w:rPr>
@@ -260,7 +241,6 @@
         </w:rPr>
         <w:t>?</w:t>
       </w:r>
-      <w:proofErr w:type="gramEnd"/>
     </w:p>
     <w:p>
       <w:pPr>
@@ -297,25 +277,7 @@
           <w:szCs w:val="24"/>
           <w:lang w:val="en-US"/>
         </w:rPr>
-        <w:t xml:space="preserve">hiển thị </w:t>
-      </w:r>
-      <w:proofErr w:type="gramStart"/>
-      <w:r>
-        <w:rPr>
-          <w:sz w:val="24"/>
-          <w:szCs w:val="24"/>
-          <w:lang w:val="en-US"/>
-        </w:rPr>
-        <w:t>theo</w:t>
-      </w:r>
-      <w:proofErr w:type="gramEnd"/>
-      <w:r>
-        <w:rPr>
-          <w:sz w:val="24"/>
-          <w:szCs w:val="24"/>
-          <w:lang w:val="en-US"/>
-        </w:rPr>
-        <w:t xml:space="preserve"> </w:t>
+        <w:t xml:space="preserve">hiển thị theo </w:t>
       </w:r>
       <w:r>
         <w:rPr>
@@ -510,18 +472,8 @@
           <w:szCs w:val="24"/>
           <w:lang w:val="en-US"/>
         </w:rPr>
-        <w:t>Sơ lược cách làm: sử dụng những thư viện gì (Zend Form, Zend Decorator, HTML, Jqery, Css…), cách tạo grid như thế nào (nói sơ</w:t>
-      </w:r>
-      <w:proofErr w:type="gramStart"/>
-      <w:r>
-        <w:rPr>
-          <w:sz w:val="24"/>
-          <w:szCs w:val="24"/>
-          <w:lang w:val="en-US"/>
-        </w:rPr>
-        <w:t>) ?</w:t>
-      </w:r>
-      <w:proofErr w:type="gramEnd"/>
+        <w:t>Sơ lược cách làm: sử dụng những thư viện gì (Zend Form, Zend Decorator, HTML, Jqery, Css…), cách tạo grid như thế nào (nói sơ) ?</w:t>
+      </w:r>
     </w:p>
     <w:p>
       <w:pPr>
@@ -586,18 +538,8 @@
           <w:szCs w:val="24"/>
           <w:lang w:val="en-US"/>
         </w:rPr>
-        <w:t>Dễ dàng mở rộng hay không: Tích hợp phân trang? Lọc (filter</w:t>
-      </w:r>
-      <w:proofErr w:type="gramStart"/>
-      <w:r>
-        <w:rPr>
-          <w:sz w:val="24"/>
-          <w:szCs w:val="24"/>
-          <w:lang w:val="en-US"/>
-        </w:rPr>
-        <w:t>) ?</w:t>
-      </w:r>
-      <w:proofErr w:type="gramEnd"/>
+        <w:t>Dễ dàng mở rộng hay không: Tích hợp phân trang? Lọc (filter) ?</w:t>
+      </w:r>
     </w:p>
     <w:p>
       <w:pPr>
@@ -950,7 +892,440 @@
           <w:szCs w:val="24"/>
           <w:lang w:val="en-US"/>
         </w:rPr>
-        <w:t xml:space="preserve">Thêm mục login (chỉ cần có cái link trỏ tới Administrator </w:t>
+        <w:t>Thêm mục login (chỉ cần có cái link trỏ tới Administrator )</w:t>
+      </w:r>
+    </w:p>
+    <w:p>
+      <w:pPr>
+        <w:pStyle w:val="ListParagraph"/>
+        <w:numPr>
+          <w:ilvl w:val="0"/>
+          <w:numId w:val="10"/>
+        </w:numPr>
+        <w:rPr>
+          <w:sz w:val="24"/>
+          <w:szCs w:val="24"/>
+          <w:lang w:val="en-US"/>
+        </w:rPr>
+      </w:pPr>
+      <w:r>
+        <w:rPr>
+          <w:sz w:val="24"/>
+          <w:szCs w:val="24"/>
+          <w:lang w:val="en-US"/>
+        </w:rPr>
+        <w:t>Thêm hình ảnh nếu cần.</w:t>
+      </w:r>
+    </w:p>
+    <w:p>
+      <w:pPr>
+        <w:pStyle w:val="ListParagraph"/>
+        <w:numPr>
+          <w:ilvl w:val="0"/>
+          <w:numId w:val="10"/>
+        </w:numPr>
+        <w:rPr>
+          <w:sz w:val="24"/>
+          <w:szCs w:val="24"/>
+          <w:lang w:val="en-US"/>
+        </w:rPr>
+      </w:pPr>
+      <w:r>
+        <w:rPr>
+          <w:sz w:val="24"/>
+          <w:szCs w:val="24"/>
+          <w:lang w:val="en-US"/>
+        </w:rPr>
+        <w:t>Thêm một Template 3 cột ( 2 cột nhỏ bên trái &amp; 1 cột lớn bên phải)</w:t>
+      </w:r>
+    </w:p>
+    <w:p>
+      <w:pPr>
+        <w:pStyle w:val="ListParagraph"/>
+        <w:numPr>
+          <w:ilvl w:val="0"/>
+          <w:numId w:val="10"/>
+        </w:numPr>
+        <w:rPr>
+          <w:sz w:val="24"/>
+          <w:szCs w:val="24"/>
+          <w:lang w:val="en-US"/>
+        </w:rPr>
+      </w:pPr>
+      <w:r>
+        <w:rPr>
+          <w:sz w:val="24"/>
+          <w:szCs w:val="24"/>
+          <w:lang w:val="en-US"/>
+        </w:rPr>
+        <w:t xml:space="preserve">Thêm một Template </w:t>
+      </w:r>
+      <w:r>
+        <w:rPr>
+          <w:sz w:val="24"/>
+          <w:szCs w:val="24"/>
+          <w:lang w:val="en-US"/>
+        </w:rPr>
+        <w:t xml:space="preserve">2 </w:t>
+      </w:r>
+      <w:r>
+        <w:rPr>
+          <w:sz w:val="24"/>
+          <w:szCs w:val="24"/>
+          <w:lang w:val="en-US"/>
+        </w:rPr>
+        <w:t>cột (</w:t>
+      </w:r>
+      <w:r>
+        <w:rPr>
+          <w:sz w:val="24"/>
+          <w:szCs w:val="24"/>
+          <w:lang w:val="en-US"/>
+        </w:rPr>
+        <w:t xml:space="preserve"> 1</w:t>
+      </w:r>
+      <w:r>
+        <w:rPr>
+          <w:sz w:val="24"/>
+          <w:szCs w:val="24"/>
+          <w:lang w:val="en-US"/>
+        </w:rPr>
+        <w:t xml:space="preserve"> cột nhỏ bên trái &amp; </w:t>
+      </w:r>
+      <w:r>
+        <w:rPr>
+          <w:sz w:val="24"/>
+          <w:szCs w:val="24"/>
+          <w:lang w:val="en-US"/>
+        </w:rPr>
+        <w:t xml:space="preserve">1 </w:t>
+      </w:r>
+      <w:r>
+        <w:rPr>
+          <w:sz w:val="24"/>
+          <w:szCs w:val="24"/>
+          <w:lang w:val="en-US"/>
+        </w:rPr>
+        <w:t>cột lớn bên phải)</w:t>
+      </w:r>
+    </w:p>
+    <w:p>
+      <w:pPr>
+        <w:pStyle w:val="ListParagraph"/>
+        <w:ind w:left="1440"/>
+        <w:rPr>
+          <w:sz w:val="24"/>
+          <w:szCs w:val="24"/>
+          <w:lang w:val="en-US"/>
+        </w:rPr>
+      </w:pPr>
+      <w:r>
+        <w:rPr>
+          <w:sz w:val="24"/>
+          <w:szCs w:val="24"/>
+          <w:lang w:val="en-US"/>
+        </w:rPr>
+        <w:lastRenderedPageBreak/>
+        <w:t>( thiết kế CSS và đặt tên ID &amp; Class sao thuận tiện cho dữ liệu động nha, như Blog Yahoo ấy).</w:t>
+      </w:r>
+    </w:p>
+    <w:p>
+      <w:pPr>
+        <w:pStyle w:val="ListParagraph"/>
+        <w:ind w:left="1440"/>
+        <w:rPr>
+          <w:sz w:val="24"/>
+          <w:szCs w:val="24"/>
+          <w:lang w:val="en-US"/>
+        </w:rPr>
+      </w:pPr>
+    </w:p>
+    <w:p>
+      <w:pPr>
+        <w:pStyle w:val="ListParagraph"/>
+        <w:ind w:left="1440"/>
+        <w:rPr>
+          <w:sz w:val="24"/>
+          <w:szCs w:val="24"/>
+          <w:lang w:val="en-US"/>
+        </w:rPr>
+      </w:pPr>
+    </w:p>
+    <w:p>
+      <w:pPr>
+        <w:pStyle w:val="ListParagraph"/>
+        <w:ind w:left="1440"/>
+        <w:rPr>
+          <w:sz w:val="24"/>
+          <w:szCs w:val="24"/>
+          <w:lang w:val="en-US"/>
+        </w:rPr>
+      </w:pPr>
+    </w:p>
+    <w:p>
+      <w:pPr>
+        <w:pStyle w:val="ListParagraph"/>
+        <w:numPr>
+          <w:ilvl w:val="0"/>
+          <w:numId w:val="9"/>
+        </w:numPr>
+        <w:rPr>
+          <w:sz w:val="24"/>
+          <w:szCs w:val="24"/>
+          <w:lang w:val="en-US"/>
+        </w:rPr>
+      </w:pPr>
+      <w:r>
+        <w:rPr>
+          <w:sz w:val="24"/>
+          <w:szCs w:val="24"/>
+          <w:lang w:val="en-US"/>
+        </w:rPr>
+        <w:t xml:space="preserve">KhoaVT: để định </w:t>
+      </w:r>
+      <w:r>
+        <w:rPr>
+          <w:sz w:val="24"/>
+          <w:szCs w:val="24"/>
+          <w:lang w:val="en-US"/>
+        </w:rPr>
+        <w:t>dạng</w:t>
+      </w:r>
+      <w:r>
+        <w:rPr>
+          <w:sz w:val="24"/>
+          <w:szCs w:val="24"/>
+          <w:lang w:val="en-US"/>
+        </w:rPr>
+        <w:t xml:space="preserve"> lại Form</w:t>
+      </w:r>
+      <w:r>
+        <w:rPr>
+          <w:sz w:val="24"/>
+          <w:szCs w:val="24"/>
+          <w:lang w:val="en-US"/>
+        </w:rPr>
+        <w:t xml:space="preserve"> </w:t>
+      </w:r>
+      <w:r>
+        <w:rPr>
+          <w:sz w:val="24"/>
+          <w:szCs w:val="24"/>
+          <w:lang w:val="en-US"/>
+        </w:rPr>
+        <w:t xml:space="preserve"> </w:t>
+      </w:r>
+      <w:r>
+        <w:rPr>
+          <w:sz w:val="24"/>
+          <w:szCs w:val="24"/>
+          <w:lang w:val="en-US"/>
+        </w:rPr>
+        <w:t>MenuItem_New_New – (2 hoặc 3 ngày)</w:t>
+      </w:r>
+      <w:r>
+        <w:rPr>
+          <w:sz w:val="24"/>
+          <w:szCs w:val="24"/>
+          <w:lang w:val="en-US"/>
+        </w:rPr>
+        <w:t>:</w:t>
+      </w:r>
+    </w:p>
+    <w:p>
+      <w:pPr>
+        <w:pStyle w:val="ListParagraph"/>
+        <w:numPr>
+          <w:ilvl w:val="0"/>
+          <w:numId w:val="10"/>
+        </w:numPr>
+        <w:rPr>
+          <w:sz w:val="24"/>
+          <w:szCs w:val="24"/>
+          <w:lang w:val="en-US"/>
+        </w:rPr>
+      </w:pPr>
+      <w:r>
+        <w:rPr>
+          <w:sz w:val="24"/>
+          <w:szCs w:val="24"/>
+          <w:lang w:val="en-US"/>
+        </w:rPr>
+        <w:t>Sử dụng Css (</w:t>
+      </w:r>
+      <w:r>
+        <w:rPr>
+          <w:sz w:val="24"/>
+          <w:szCs w:val="24"/>
+          <w:lang w:val="en-US"/>
+        </w:rPr>
+        <w:t xml:space="preserve">và </w:t>
+      </w:r>
+      <w:r>
+        <w:rPr>
+          <w:sz w:val="24"/>
+          <w:szCs w:val="24"/>
+          <w:lang w:val="en-US"/>
+        </w:rPr>
+        <w:t>dùng Zend Decorator nếu cần)</w:t>
+      </w:r>
+      <w:r>
+        <w:rPr>
+          <w:sz w:val="24"/>
+          <w:szCs w:val="24"/>
+          <w:lang w:val="en-US"/>
+        </w:rPr>
+        <w:t>.</w:t>
+      </w:r>
+    </w:p>
+    <w:p>
+      <w:pPr>
+        <w:pStyle w:val="ListParagraph"/>
+        <w:numPr>
+          <w:ilvl w:val="0"/>
+          <w:numId w:val="10"/>
+        </w:numPr>
+        <w:rPr>
+          <w:sz w:val="24"/>
+          <w:szCs w:val="24"/>
+          <w:lang w:val="en-US"/>
+        </w:rPr>
+      </w:pPr>
+      <w:r>
+        <w:rPr>
+          <w:sz w:val="24"/>
+          <w:szCs w:val="24"/>
+          <w:lang w:val="en-US"/>
+        </w:rPr>
+        <w:t>Tham khảo bài lab Zend Decorator của DucNH (trong thư mục Document/Deliverable/).</w:t>
+      </w:r>
+    </w:p>
+    <w:p>
+      <w:pPr>
+        <w:pStyle w:val="ListParagraph"/>
+        <w:numPr>
+          <w:ilvl w:val="0"/>
+          <w:numId w:val="10"/>
+        </w:numPr>
+        <w:rPr>
+          <w:sz w:val="24"/>
+          <w:szCs w:val="24"/>
+          <w:lang w:val="en-US"/>
+        </w:rPr>
+      </w:pPr>
+      <w:r>
+        <w:rPr>
+          <w:sz w:val="24"/>
+          <w:szCs w:val="24"/>
+          <w:lang w:val="en-US"/>
+        </w:rPr>
+        <w:t xml:space="preserve">CSS: </w:t>
+      </w:r>
+    </w:p>
+    <w:p>
+      <w:pPr>
+        <w:pStyle w:val="ListParagraph"/>
+        <w:numPr>
+          <w:ilvl w:val="1"/>
+          <w:numId w:val="10"/>
+        </w:numPr>
+        <w:rPr>
+          <w:sz w:val="24"/>
+          <w:szCs w:val="24"/>
+          <w:lang w:val="en-US"/>
+        </w:rPr>
+      </w:pPr>
+      <w:r>
+        <w:rPr>
+          <w:sz w:val="24"/>
+          <w:szCs w:val="24"/>
+          <w:lang w:val="en-US"/>
+        </w:rPr>
+        <w:t xml:space="preserve">KhoaVT </w:t>
+      </w:r>
+      <w:r>
+        <w:rPr>
+          <w:sz w:val="24"/>
+          <w:szCs w:val="24"/>
+          <w:lang w:val="en-US"/>
+        </w:rPr>
+        <w:t>thêm</w:t>
+      </w:r>
+      <w:r>
+        <w:rPr>
+          <w:sz w:val="24"/>
+          <w:szCs w:val="24"/>
+          <w:lang w:val="en-US"/>
+        </w:rPr>
+        <w:t xml:space="preserve"> thẻ &lt;style&gt;&lt;/style&gt; </w:t>
+      </w:r>
+      <w:r>
+        <w:rPr>
+          <w:sz w:val="24"/>
+          <w:szCs w:val="24"/>
+          <w:lang w:val="en-US"/>
+        </w:rPr>
+        <w:t xml:space="preserve"> vào</w:t>
+      </w:r>
+      <w:r>
+        <w:rPr>
+          <w:sz w:val="24"/>
+          <w:szCs w:val="24"/>
+          <w:lang w:val="en-US"/>
+        </w:rPr>
+        <w:t xml:space="preserve"> file menuitemnew.phtml</w:t>
+      </w:r>
+      <w:r>
+        <w:rPr>
+          <w:sz w:val="24"/>
+          <w:szCs w:val="24"/>
+          <w:lang w:val="en-US"/>
+        </w:rPr>
+        <w:t>, đặt thẻ &lt;style&gt; ở trên cùng</w:t>
+      </w:r>
+    </w:p>
+    <w:p>
+      <w:pPr>
+        <w:pStyle w:val="ListParagraph"/>
+        <w:numPr>
+          <w:ilvl w:val="1"/>
+          <w:numId w:val="10"/>
+        </w:numPr>
+        <w:rPr>
+          <w:sz w:val="24"/>
+          <w:szCs w:val="24"/>
+          <w:lang w:val="en-US"/>
+        </w:rPr>
+      </w:pPr>
+      <w:r>
+        <w:rPr>
+          <w:sz w:val="24"/>
+          <w:szCs w:val="24"/>
+          <w:lang w:val="en-US"/>
+        </w:rPr>
+        <w:t>Viết code css ở trong thẻ này</w:t>
+      </w:r>
+    </w:p>
+    <w:p>
+      <w:pPr>
+        <w:pStyle w:val="ListParagraph"/>
+        <w:numPr>
+          <w:ilvl w:val="1"/>
+          <w:numId w:val="10"/>
+        </w:numPr>
+        <w:rPr>
+          <w:sz w:val="24"/>
+          <w:szCs w:val="24"/>
+          <w:lang w:val="en-US"/>
+        </w:rPr>
+      </w:pPr>
+      <w:r>
+        <w:rPr>
+          <w:sz w:val="24"/>
+          <w:szCs w:val="24"/>
+          <w:lang w:val="en-US"/>
+        </w:rPr>
+        <w:t>Cố gắng viết code CSS gọn gàng, tối ưu một chút</w:t>
       </w:r>
       <w:bookmarkStart w:id="0" w:name="_GoBack"/>
       <w:bookmarkEnd w:id="0"/>
@@ -960,394 +1335,7 @@
           <w:szCs w:val="24"/>
           <w:lang w:val="en-US"/>
         </w:rPr>
-        <w:t>)</w:t>
-      </w:r>
-    </w:p>
-    <w:p>
-      <w:pPr>
-        <w:pStyle w:val="ListParagraph"/>
-        <w:numPr>
-          <w:ilvl w:val="0"/>
-          <w:numId w:val="10"/>
-        </w:numPr>
-        <w:rPr>
-          <w:sz w:val="24"/>
-          <w:szCs w:val="24"/>
-          <w:lang w:val="en-US"/>
-        </w:rPr>
-      </w:pPr>
-      <w:r>
-        <w:rPr>
-          <w:sz w:val="24"/>
-          <w:szCs w:val="24"/>
-          <w:lang w:val="en-US"/>
-        </w:rPr>
-        <w:t>Thêm hình ảnh nếu cần.</w:t>
-      </w:r>
-    </w:p>
-    <w:p>
-      <w:pPr>
-        <w:pStyle w:val="ListParagraph"/>
-        <w:numPr>
-          <w:ilvl w:val="0"/>
-          <w:numId w:val="10"/>
-        </w:numPr>
-        <w:rPr>
-          <w:sz w:val="24"/>
-          <w:szCs w:val="24"/>
-          <w:lang w:val="en-US"/>
-        </w:rPr>
-      </w:pPr>
-      <w:r>
-        <w:rPr>
-          <w:sz w:val="24"/>
-          <w:szCs w:val="24"/>
-          <w:lang w:val="en-US"/>
-        </w:rPr>
-        <w:t>Thêm một Template 3 cột ( 2 cột nhỏ bên trái &amp; 1 cột lớn bên phải)</w:t>
-      </w:r>
-    </w:p>
-    <w:p>
-      <w:pPr>
-        <w:pStyle w:val="ListParagraph"/>
-        <w:numPr>
-          <w:ilvl w:val="0"/>
-          <w:numId w:val="10"/>
-        </w:numPr>
-        <w:rPr>
-          <w:sz w:val="24"/>
-          <w:szCs w:val="24"/>
-          <w:lang w:val="en-US"/>
-        </w:rPr>
-      </w:pPr>
-      <w:r>
-        <w:rPr>
-          <w:sz w:val="24"/>
-          <w:szCs w:val="24"/>
-          <w:lang w:val="en-US"/>
-        </w:rPr>
-        <w:t xml:space="preserve">Thêm một Template </w:t>
-      </w:r>
-      <w:r>
-        <w:rPr>
-          <w:sz w:val="24"/>
-          <w:szCs w:val="24"/>
-          <w:lang w:val="en-US"/>
-        </w:rPr>
-        <w:t xml:space="preserve">2 </w:t>
-      </w:r>
-      <w:r>
-        <w:rPr>
-          <w:sz w:val="24"/>
-          <w:szCs w:val="24"/>
-          <w:lang w:val="en-US"/>
-        </w:rPr>
-        <w:t>cột (</w:t>
-      </w:r>
-      <w:r>
-        <w:rPr>
-          <w:sz w:val="24"/>
-          <w:szCs w:val="24"/>
-          <w:lang w:val="en-US"/>
-        </w:rPr>
-        <w:t xml:space="preserve"> 1</w:t>
-      </w:r>
-      <w:r>
-        <w:rPr>
-          <w:sz w:val="24"/>
-          <w:szCs w:val="24"/>
-          <w:lang w:val="en-US"/>
-        </w:rPr>
-        <w:t xml:space="preserve"> cột nhỏ bên trái &amp; </w:t>
-      </w:r>
-      <w:r>
-        <w:rPr>
-          <w:sz w:val="24"/>
-          <w:szCs w:val="24"/>
-          <w:lang w:val="en-US"/>
-        </w:rPr>
-        <w:t xml:space="preserve">1 </w:t>
-      </w:r>
-      <w:r>
-        <w:rPr>
-          <w:sz w:val="24"/>
-          <w:szCs w:val="24"/>
-          <w:lang w:val="en-US"/>
-        </w:rPr>
-        <w:t>cột lớn bên phải)</w:t>
-      </w:r>
-    </w:p>
-    <w:p>
-      <w:pPr>
-        <w:pStyle w:val="ListParagraph"/>
-        <w:ind w:left="1440"/>
-        <w:rPr>
-          <w:sz w:val="24"/>
-          <w:szCs w:val="24"/>
-          <w:lang w:val="en-US"/>
-        </w:rPr>
-      </w:pPr>
-      <w:proofErr w:type="gramStart"/>
-      <w:r>
-        <w:rPr>
-          <w:sz w:val="24"/>
-          <w:szCs w:val="24"/>
-          <w:lang w:val="en-US"/>
-        </w:rPr>
-        <w:lastRenderedPageBreak/>
-        <w:t>( thiết</w:t>
-      </w:r>
-      <w:proofErr w:type="gramEnd"/>
-      <w:r>
-        <w:rPr>
-          <w:sz w:val="24"/>
-          <w:szCs w:val="24"/>
-          <w:lang w:val="en-US"/>
-        </w:rPr>
-        <w:t xml:space="preserve"> kế CSS và đặt tên ID &amp; Class sao thuận tiện cho dữ liệu động nha, như Blog Yahoo ấy).</w:t>
-      </w:r>
-    </w:p>
-    <w:p>
-      <w:pPr>
-        <w:pStyle w:val="ListParagraph"/>
-        <w:ind w:left="1440"/>
-        <w:rPr>
-          <w:sz w:val="24"/>
-          <w:szCs w:val="24"/>
-          <w:lang w:val="en-US"/>
-        </w:rPr>
-      </w:pPr>
-    </w:p>
-    <w:p>
-      <w:pPr>
-        <w:pStyle w:val="ListParagraph"/>
-        <w:ind w:left="1440"/>
-        <w:rPr>
-          <w:sz w:val="24"/>
-          <w:szCs w:val="24"/>
-          <w:lang w:val="en-US"/>
-        </w:rPr>
-      </w:pPr>
-    </w:p>
-    <w:p>
-      <w:pPr>
-        <w:pStyle w:val="ListParagraph"/>
-        <w:ind w:left="1440"/>
-        <w:rPr>
-          <w:sz w:val="24"/>
-          <w:szCs w:val="24"/>
-          <w:lang w:val="en-US"/>
-        </w:rPr>
-      </w:pPr>
-    </w:p>
-    <w:p>
-      <w:pPr>
-        <w:pStyle w:val="ListParagraph"/>
-        <w:numPr>
-          <w:ilvl w:val="0"/>
-          <w:numId w:val="9"/>
-        </w:numPr>
-        <w:rPr>
-          <w:sz w:val="24"/>
-          <w:szCs w:val="24"/>
-          <w:lang w:val="en-US"/>
-        </w:rPr>
-      </w:pPr>
-      <w:r>
-        <w:rPr>
-          <w:sz w:val="24"/>
-          <w:szCs w:val="24"/>
-          <w:lang w:val="en-US"/>
-        </w:rPr>
-        <w:t xml:space="preserve">KhoaVT: để định </w:t>
-      </w:r>
-      <w:r>
-        <w:rPr>
-          <w:sz w:val="24"/>
-          <w:szCs w:val="24"/>
-          <w:lang w:val="en-US"/>
-        </w:rPr>
-        <w:t>dạng</w:t>
-      </w:r>
-      <w:r>
-        <w:rPr>
-          <w:sz w:val="24"/>
-          <w:szCs w:val="24"/>
-          <w:lang w:val="en-US"/>
-        </w:rPr>
-        <w:t xml:space="preserve"> lại Form</w:t>
-      </w:r>
-      <w:r>
-        <w:rPr>
-          <w:sz w:val="24"/>
-          <w:szCs w:val="24"/>
-          <w:lang w:val="en-US"/>
-        </w:rPr>
-        <w:t xml:space="preserve"> </w:t>
-      </w:r>
-      <w:r>
-        <w:rPr>
-          <w:sz w:val="24"/>
-          <w:szCs w:val="24"/>
-          <w:lang w:val="en-US"/>
-        </w:rPr>
-        <w:t xml:space="preserve"> </w:t>
-      </w:r>
-      <w:r>
-        <w:rPr>
-          <w:sz w:val="24"/>
-          <w:szCs w:val="24"/>
-          <w:lang w:val="en-US"/>
-        </w:rPr>
-        <w:t>MenuItem_New_New – (2 hoặc 3 ngày)</w:t>
-      </w:r>
-      <w:r>
-        <w:rPr>
-          <w:sz w:val="24"/>
-          <w:szCs w:val="24"/>
-          <w:lang w:val="en-US"/>
-        </w:rPr>
-        <w:t>:</w:t>
-      </w:r>
-    </w:p>
-    <w:p>
-      <w:pPr>
-        <w:pStyle w:val="ListParagraph"/>
-        <w:numPr>
-          <w:ilvl w:val="0"/>
-          <w:numId w:val="10"/>
-        </w:numPr>
-        <w:rPr>
-          <w:sz w:val="24"/>
-          <w:szCs w:val="24"/>
-          <w:lang w:val="en-US"/>
-        </w:rPr>
-      </w:pPr>
-      <w:r>
-        <w:rPr>
-          <w:sz w:val="24"/>
-          <w:szCs w:val="24"/>
-          <w:lang w:val="en-US"/>
-        </w:rPr>
-        <w:t>Sử dụng Css (</w:t>
-      </w:r>
-      <w:r>
-        <w:rPr>
-          <w:sz w:val="24"/>
-          <w:szCs w:val="24"/>
-          <w:lang w:val="en-US"/>
-        </w:rPr>
-        <w:t xml:space="preserve">và </w:t>
-      </w:r>
-      <w:r>
-        <w:rPr>
-          <w:sz w:val="24"/>
-          <w:szCs w:val="24"/>
-          <w:lang w:val="en-US"/>
-        </w:rPr>
-        <w:t>dùng Zend Decorator nếu cần)</w:t>
-      </w:r>
-      <w:r>
-        <w:rPr>
-          <w:sz w:val="24"/>
-          <w:szCs w:val="24"/>
-          <w:lang w:val="en-US"/>
-        </w:rPr>
-        <w:t>.</w:t>
-      </w:r>
-    </w:p>
-    <w:p>
-      <w:pPr>
-        <w:pStyle w:val="ListParagraph"/>
-        <w:numPr>
-          <w:ilvl w:val="0"/>
-          <w:numId w:val="10"/>
-        </w:numPr>
-        <w:rPr>
-          <w:sz w:val="24"/>
-          <w:szCs w:val="24"/>
-          <w:lang w:val="en-US"/>
-        </w:rPr>
-      </w:pPr>
-      <w:r>
-        <w:rPr>
-          <w:sz w:val="24"/>
-          <w:szCs w:val="24"/>
-          <w:lang w:val="en-US"/>
-        </w:rPr>
-        <w:t xml:space="preserve">Tham khảo bài lab Zend Decorator của DucNH (trong </w:t>
-      </w:r>
-      <w:proofErr w:type="gramStart"/>
-      <w:r>
-        <w:rPr>
-          <w:sz w:val="24"/>
-          <w:szCs w:val="24"/>
-          <w:lang w:val="en-US"/>
-        </w:rPr>
-        <w:t>thư</w:t>
-      </w:r>
-      <w:proofErr w:type="gramEnd"/>
-      <w:r>
-        <w:rPr>
-          <w:sz w:val="24"/>
-          <w:szCs w:val="24"/>
-          <w:lang w:val="en-US"/>
-        </w:rPr>
-        <w:t xml:space="preserve"> mục Document/Deliverable/).</w:t>
-      </w:r>
-    </w:p>
-    <w:p>
-      <w:pPr>
-        <w:pStyle w:val="ListParagraph"/>
-        <w:numPr>
-          <w:ilvl w:val="0"/>
-          <w:numId w:val="10"/>
-        </w:numPr>
-        <w:rPr>
-          <w:sz w:val="24"/>
-          <w:szCs w:val="24"/>
-          <w:lang w:val="en-US"/>
-        </w:rPr>
-      </w:pPr>
-      <w:r>
-        <w:rPr>
-          <w:sz w:val="24"/>
-          <w:szCs w:val="24"/>
-          <w:lang w:val="en-US"/>
-        </w:rPr>
-        <w:t xml:space="preserve">CSS: code css KhoaVT đặt trong thẻ &lt;style&gt;&lt;/style&gt; trong file menuitemnew.phtml, đặt </w:t>
-      </w:r>
-      <w:r>
-        <w:rPr>
-          <w:sz w:val="24"/>
-          <w:szCs w:val="24"/>
-          <w:lang w:val="en-US"/>
-        </w:rPr>
-        <w:t xml:space="preserve">thẻ </w:t>
-      </w:r>
-      <w:r>
-        <w:rPr>
-          <w:sz w:val="24"/>
-          <w:szCs w:val="24"/>
-          <w:lang w:val="en-US"/>
-        </w:rPr>
-        <w:t>&lt;style&gt;</w:t>
-      </w:r>
-      <w:r>
-        <w:rPr>
-          <w:sz w:val="24"/>
-          <w:szCs w:val="24"/>
-          <w:lang w:val="en-US"/>
-        </w:rPr>
-        <w:t xml:space="preserve"> </w:t>
-      </w:r>
-      <w:r>
-        <w:rPr>
-          <w:sz w:val="24"/>
-          <w:szCs w:val="24"/>
-          <w:lang w:val="en-US"/>
-        </w:rPr>
-        <w:t>ở trên cùng nha.</w:t>
+        <w:t xml:space="preserve"> (sau này sử dụng lại): phân biệt Id Và Class.</w:t>
       </w:r>
     </w:p>
     <w:p>

</xml_diff>